<commit_message>
Adding Software Requirements Specification(SRS)
</commit_message>
<xml_diff>
--- a/Hope-Care Software Requirements Specification(SRS) Document.docx
+++ b/Hope-Care Software Requirements Specification(SRS) Document.docx
@@ -47,7 +47,7 @@
       <w:pPr>
         <w:widowControl w:val="0"/>
         <w:spacing w:before="240" w:after="240"/>
-        <w:ind w:left="720"/>
+        <w:jc w:val="center"/>
         <w:rPr>
           <w:b/>
           <w:bCs/>
@@ -64,9 +64,14 @@
           <w:szCs w:val="24"/>
           <w:lang w:val="en-US"/>
         </w:rPr>
-        <w:t xml:space="preserve">           </w:t>
-      </w:r>
-      <w:r>
+        <w:t>Software Requirements Specification</w:t>
+      </w:r>
+    </w:p>
+    <w:p>
+      <w:pPr>
+        <w:widowControl w:val="0"/>
+        <w:spacing w:before="240" w:after="240"/>
+        <w:jc w:val="center"/>
         <w:rPr>
           <w:b/>
           <w:bCs/>
@@ -74,14 +79,8 @@
           <w:szCs w:val="24"/>
           <w:lang w:val="en-US"/>
         </w:rPr>
-        <w:t>Software Requirements Specification</w:t>
-      </w:r>
-    </w:p>
-    <w:p>
-      <w:pPr>
-        <w:widowControl w:val="0"/>
-        <w:spacing w:before="240" w:after="240"/>
-        <w:ind w:left="1440" w:firstLine="720"/>
+      </w:pPr>
+      <w:r>
         <w:rPr>
           <w:b/>
           <w:bCs/>
@@ -89,7 +88,8 @@
           <w:szCs w:val="24"/>
           <w:lang w:val="en-US"/>
         </w:rPr>
-      </w:pPr>
+        <w:t>For</w:t>
+      </w:r>
       <w:r>
         <w:rPr>
           <w:b/>
@@ -98,9 +98,14 @@
           <w:szCs w:val="24"/>
           <w:lang w:val="en-US"/>
         </w:rPr>
-        <w:t xml:space="preserve">      </w:t>
-      </w:r>
-      <w:r>
+        <w:t xml:space="preserve"> Usecase:02</w:t>
+      </w:r>
+    </w:p>
+    <w:p>
+      <w:pPr>
+        <w:widowControl w:val="0"/>
+        <w:spacing w:before="240" w:after="240"/>
+        <w:jc w:val="center"/>
         <w:rPr>
           <w:b/>
           <w:bCs/>
@@ -108,14 +113,8 @@
           <w:szCs w:val="24"/>
           <w:lang w:val="en-US"/>
         </w:rPr>
-        <w:t>For</w:t>
-      </w:r>
-    </w:p>
-    <w:p>
-      <w:pPr>
-        <w:widowControl w:val="0"/>
-        <w:spacing w:before="240" w:after="240"/>
-        <w:ind w:firstLine="720"/>
+      </w:pPr>
+      <w:r>
         <w:rPr>
           <w:b/>
           <w:bCs/>
@@ -123,7 +122,8 @@
           <w:szCs w:val="24"/>
           <w:lang w:val="en-US"/>
         </w:rPr>
-      </w:pPr>
+        <w:t xml:space="preserve">Member </w:t>
+      </w:r>
       <w:r>
         <w:rPr>
           <w:b/>
@@ -132,13 +132,9 @@
           <w:szCs w:val="24"/>
           <w:lang w:val="en-US"/>
         </w:rPr>
-        <w:t xml:space="preserve">            Risk Stratification and ROI Analysis</w:t>
-      </w:r>
-    </w:p>
-    <w:p>
-      <w:pPr>
-        <w:widowControl w:val="0"/>
-        <w:spacing w:before="240" w:after="240"/>
+        <w:t xml:space="preserve">Risk Stratification and </w:t>
+      </w:r>
+      <w:r>
         <w:rPr>
           <w:b/>
           <w:bCs/>
@@ -146,8 +142,14 @@
           <w:szCs w:val="24"/>
           <w:lang w:val="en-US"/>
         </w:rPr>
-      </w:pPr>
-      <w:r>
+        <w:t>Care Management</w:t>
+      </w:r>
+    </w:p>
+    <w:p>
+      <w:pPr>
+        <w:widowControl w:val="0"/>
+        <w:spacing w:before="240" w:after="240"/>
+        <w:jc w:val="center"/>
         <w:rPr>
           <w:b/>
           <w:bCs/>
@@ -155,8 +157,114 @@
           <w:szCs w:val="24"/>
           <w:lang w:val="en-US"/>
         </w:rPr>
-        <w:t>Project Title: Personalized Health Companion</w:t>
-      </w:r>
+      </w:pPr>
+    </w:p>
+    <w:p>
+      <w:pPr>
+        <w:widowControl w:val="0"/>
+        <w:spacing w:before="240" w:after="240"/>
+        <w:jc w:val="center"/>
+        <w:rPr>
+          <w:b/>
+          <w:bCs/>
+          <w:sz w:val="24"/>
+          <w:szCs w:val="24"/>
+          <w:lang w:val="en-US"/>
+        </w:rPr>
+      </w:pPr>
+      <w:r>
+        <w:rPr>
+          <w:b/>
+          <w:bCs/>
+          <w:sz w:val="24"/>
+          <w:szCs w:val="24"/>
+          <w:lang w:val="en-US"/>
+        </w:rPr>
+        <w:t>Project Title:</w:t>
+      </w:r>
+    </w:p>
+    <w:p>
+      <w:pPr>
+        <w:widowControl w:val="0"/>
+        <w:spacing w:before="240" w:after="240"/>
+        <w:rPr>
+          <w:b/>
+          <w:bCs/>
+          <w:sz w:val="24"/>
+          <w:szCs w:val="24"/>
+          <w:u w:val="single"/>
+          <w:lang w:val="en-US"/>
+        </w:rPr>
+      </w:pPr>
+      <w:r>
+        <w:rPr>
+          <w:b/>
+          <w:bCs/>
+          <w:sz w:val="24"/>
+          <w:szCs w:val="24"/>
+          <w:lang w:val="en-US"/>
+        </w:rPr>
+        <w:t xml:space="preserve">     </w:t>
+      </w:r>
+      <w:r>
+        <w:rPr>
+          <w:b/>
+          <w:bCs/>
+          <w:sz w:val="24"/>
+          <w:szCs w:val="24"/>
+          <w:lang w:val="en-US"/>
+        </w:rPr>
+        <w:t xml:space="preserve"> </w:t>
+      </w:r>
+      <w:r>
+        <w:rPr>
+          <w:b/>
+          <w:bCs/>
+          <w:sz w:val="24"/>
+          <w:szCs w:val="24"/>
+          <w:u w:val="single"/>
+        </w:rPr>
+        <w:t>Hope Care: A Predictive Healthcare ROI Platform</w:t>
+      </w:r>
+    </w:p>
+    <w:p>
+      <w:pPr>
+        <w:widowControl w:val="0"/>
+        <w:spacing w:before="240" w:after="240"/>
+        <w:rPr>
+          <w:b/>
+          <w:bCs/>
+          <w:sz w:val="24"/>
+          <w:szCs w:val="24"/>
+          <w:lang w:val="en-US"/>
+        </w:rPr>
+      </w:pPr>
+    </w:p>
+    <w:p>
+      <w:pPr>
+        <w:widowControl w:val="0"/>
+        <w:spacing w:before="240" w:after="240"/>
+        <w:rPr>
+          <w:b/>
+          <w:bCs/>
+          <w:sz w:val="24"/>
+          <w:szCs w:val="24"/>
+          <w:lang w:val="en-US"/>
+        </w:rPr>
+      </w:pPr>
+    </w:p>
+    <w:p>
+      <w:pPr>
+        <w:widowControl w:val="0"/>
+        <w:spacing w:before="240" w:after="240"/>
+        <w:rPr>
+          <w:b/>
+          <w:bCs/>
+          <w:sz w:val="24"/>
+          <w:szCs w:val="24"/>
+          <w:lang w:val="en-US"/>
+        </w:rPr>
+      </w:pPr>
     </w:p>
     <w:p>
       <w:pPr>
@@ -204,6 +312,14 @@
         </w:rPr>
         <w:t xml:space="preserve">Pradeep Kumar </w:t>
       </w:r>
+      <w:r>
+        <w:rPr>
+          <w:sz w:val="18"/>
+          <w:szCs w:val="18"/>
+          <w:lang w:val="en-US"/>
+        </w:rPr>
+        <w:t>A</w:t>
+      </w:r>
     </w:p>
     <w:p>
       <w:pPr>
@@ -268,34 +384,14 @@
           <w:lang w:val="en-US"/>
         </w:rPr>
       </w:pPr>
-      <w:proofErr w:type="spellStart"/>
       <w:r>
         <w:rPr>
           <w:sz w:val="18"/>
           <w:szCs w:val="18"/>
           <w:lang w:val="en-US"/>
         </w:rPr>
-        <w:t>Balamohana</w:t>
-      </w:r>
-      <w:proofErr w:type="spellEnd"/>
-      <w:r>
-        <w:rPr>
-          <w:sz w:val="18"/>
-          <w:szCs w:val="18"/>
-          <w:lang w:val="en-US"/>
-        </w:rPr>
-        <w:t xml:space="preserve"> </w:t>
-      </w:r>
-      <w:proofErr w:type="spellStart"/>
-      <w:r>
-        <w:rPr>
-          <w:sz w:val="18"/>
-          <w:szCs w:val="18"/>
-          <w:lang w:val="en-US"/>
-        </w:rPr>
-        <w:t>M</w:t>
-      </w:r>
-      <w:proofErr w:type="spellEnd"/>
+        <w:t>Balamohan M</w:t>
+      </w:r>
     </w:p>
     <w:p>
       <w:pPr>
@@ -319,9 +415,17 @@
           <w:szCs w:val="18"/>
           <w:lang w:val="en-US"/>
         </w:rPr>
-        <w:t>Jayvanthi</w:t>
+        <w:t>Jayvanti</w:t>
       </w:r>
       <w:proofErr w:type="spellEnd"/>
+      <w:r>
+        <w:rPr>
+          <w:sz w:val="18"/>
+          <w:szCs w:val="18"/>
+          <w:lang w:val="en-US"/>
+        </w:rPr>
+        <w:t xml:space="preserve"> S</w:t>
+      </w:r>
     </w:p>
     <w:p>
       <w:pPr>
@@ -424,16 +528,21 @@
           <w:szCs w:val="18"/>
           <w:lang w:val="en-US"/>
         </w:rPr>
-        <w:t xml:space="preserve">: </w:t>
-      </w:r>
-      <w:r>
-        <w:rPr>
+        <w:t>: 06/09/2025</w:t>
+      </w:r>
+    </w:p>
+    <w:p>
+      <w:pPr>
+        <w:widowControl w:val="0"/>
+        <w:spacing w:before="240" w:after="240"/>
+        <w:rPr>
+          <w:b/>
+          <w:bCs/>
           <w:sz w:val="18"/>
           <w:szCs w:val="18"/>
           <w:lang w:val="en-US"/>
         </w:rPr>
-        <w:t>06/09/2025</w:t>
-      </w:r>
+      </w:pPr>
     </w:p>
     <w:p>
       <w:pPr>
@@ -457,82 +566,120 @@
           <w:bCs/>
           <w:sz w:val="18"/>
           <w:szCs w:val="18"/>
-          <w:lang w:val="en-US"/>
-        </w:rPr>
-      </w:pPr>
+          <w:lang w:val="en-IN"/>
+        </w:rPr>
+      </w:pPr>
+      <w:r>
+        <w:rPr>
+          <w:b/>
+          <w:bCs/>
+          <w:sz w:val="18"/>
+          <w:szCs w:val="18"/>
+          <w:lang w:val="en-IN"/>
+        </w:rPr>
+        <w:t>Table of Contents</w:t>
+      </w:r>
     </w:p>
     <w:p>
       <w:pPr>
         <w:widowControl w:val="0"/>
         <w:spacing w:before="240" w:after="240"/>
         <w:rPr>
-          <w:b/>
-          <w:bCs/>
-          <w:sz w:val="18"/>
-          <w:szCs w:val="18"/>
-          <w:lang w:val="en-US"/>
-        </w:rPr>
-      </w:pPr>
+          <w:sz w:val="18"/>
+          <w:szCs w:val="18"/>
+          <w:lang w:val="en-IN"/>
+        </w:rPr>
+      </w:pPr>
+      <w:r>
+        <w:rPr>
+          <w:sz w:val="18"/>
+          <w:szCs w:val="18"/>
+          <w:lang w:val="en-IN"/>
+        </w:rPr>
+        <w:t>1. Introduction ......................................................................... 1</w:t>
+      </w:r>
     </w:p>
     <w:p>
       <w:pPr>
         <w:widowControl w:val="0"/>
         <w:spacing w:before="240" w:after="240"/>
         <w:rPr>
-          <w:b/>
-          <w:bCs/>
-          <w:sz w:val="18"/>
-          <w:szCs w:val="18"/>
-          <w:lang w:val="en-US"/>
-        </w:rPr>
-      </w:pPr>
+          <w:sz w:val="18"/>
+          <w:szCs w:val="18"/>
+          <w:lang w:val="en-IN"/>
+        </w:rPr>
+      </w:pPr>
+      <w:r>
+        <w:rPr>
+          <w:sz w:val="18"/>
+          <w:szCs w:val="18"/>
+          <w:lang w:val="en-IN"/>
+        </w:rPr>
+        <w:t>1.1 Purpose ............................................................................ 1</w:t>
+      </w:r>
     </w:p>
     <w:p>
       <w:pPr>
         <w:widowControl w:val="0"/>
         <w:spacing w:before="240" w:after="240"/>
         <w:rPr>
-          <w:b/>
-          <w:bCs/>
-          <w:sz w:val="18"/>
-          <w:szCs w:val="18"/>
-          <w:lang w:val="en-US"/>
-        </w:rPr>
-      </w:pPr>
+          <w:sz w:val="18"/>
+          <w:szCs w:val="18"/>
+          <w:lang w:val="en-IN"/>
+        </w:rPr>
+      </w:pPr>
+      <w:r>
+        <w:rPr>
+          <w:sz w:val="18"/>
+          <w:szCs w:val="18"/>
+          <w:lang w:val="en-IN"/>
+        </w:rPr>
+        <w:t>1.2 Document Conventions ..................................................... 1</w:t>
+      </w:r>
     </w:p>
     <w:p>
       <w:pPr>
         <w:widowControl w:val="0"/>
         <w:spacing w:before="240" w:after="240"/>
         <w:rPr>
-          <w:b/>
-          <w:bCs/>
-          <w:sz w:val="18"/>
-          <w:szCs w:val="18"/>
-          <w:lang w:val="en-US"/>
-        </w:rPr>
-      </w:pPr>
+          <w:sz w:val="18"/>
+          <w:szCs w:val="18"/>
+          <w:lang w:val="en-IN"/>
+        </w:rPr>
+      </w:pPr>
+      <w:r>
+        <w:rPr>
+          <w:sz w:val="18"/>
+          <w:szCs w:val="18"/>
+          <w:lang w:val="en-IN"/>
+        </w:rPr>
+        <w:t>1.3 Intended Audience and Reading Suggestions ...................... 2</w:t>
+      </w:r>
     </w:p>
     <w:p>
       <w:pPr>
         <w:widowControl w:val="0"/>
         <w:spacing w:before="240" w:after="240"/>
         <w:rPr>
-          <w:b/>
-          <w:bCs/>
-          <w:sz w:val="18"/>
-          <w:szCs w:val="18"/>
-          <w:lang w:val="en-US"/>
-        </w:rPr>
-      </w:pPr>
+          <w:sz w:val="18"/>
+          <w:szCs w:val="18"/>
+          <w:lang w:val="en-IN"/>
+        </w:rPr>
+      </w:pPr>
+      <w:r>
+        <w:rPr>
+          <w:sz w:val="18"/>
+          <w:szCs w:val="18"/>
+          <w:lang w:val="en-IN"/>
+        </w:rPr>
+        <w:t>1.4 Project Scope .................................................................. 2</w:t>
+      </w:r>
     </w:p>
     <w:p>
       <w:pPr>
         <w:widowControl w:val="0"/>
         <w:spacing w:before="240" w:after="240"/>
         <w:rPr>
-          <w:b/>
-          <w:bCs/>
           <w:sz w:val="18"/>
           <w:szCs w:val="18"/>
           <w:lang w:val="en-IN"/>
@@ -540,14 +687,297 @@
       </w:pPr>
       <w:r>
         <w:rPr>
-          <w:b/>
-          <w:bCs/>
           <w:sz w:val="18"/>
           <w:szCs w:val="18"/>
           <w:lang w:val="en-IN"/>
         </w:rPr>
+        <w:t>1.5 References ....................................................................... 3</w:t>
+      </w:r>
+    </w:p>
+    <w:p>
+      <w:pPr>
+        <w:widowControl w:val="0"/>
+        <w:spacing w:before="240" w:after="240"/>
+        <w:rPr>
+          <w:sz w:val="18"/>
+          <w:szCs w:val="18"/>
+          <w:lang w:val="en-IN"/>
+        </w:rPr>
+      </w:pPr>
+      <w:r>
+        <w:rPr>
+          <w:sz w:val="18"/>
+          <w:szCs w:val="18"/>
+          <w:lang w:val="en-IN"/>
+        </w:rPr>
+        <w:t>2. Overall Description ............................................................... 4</w:t>
+      </w:r>
+    </w:p>
+    <w:p>
+      <w:pPr>
+        <w:widowControl w:val="0"/>
+        <w:spacing w:before="240" w:after="240"/>
+        <w:rPr>
+          <w:sz w:val="18"/>
+          <w:szCs w:val="18"/>
+          <w:lang w:val="en-IN"/>
+        </w:rPr>
+      </w:pPr>
+      <w:r>
+        <w:rPr>
+          <w:sz w:val="18"/>
+          <w:szCs w:val="18"/>
+          <w:lang w:val="en-IN"/>
+        </w:rPr>
+        <w:t>2.1 Product Perspective ........................................................ 4</w:t>
+      </w:r>
+    </w:p>
+    <w:p>
+      <w:pPr>
+        <w:widowControl w:val="0"/>
+        <w:spacing w:before="240" w:after="240"/>
+        <w:rPr>
+          <w:sz w:val="18"/>
+          <w:szCs w:val="18"/>
+          <w:lang w:val="en-IN"/>
+        </w:rPr>
+      </w:pPr>
+      <w:r>
+        <w:rPr>
+          <w:sz w:val="18"/>
+          <w:szCs w:val="18"/>
+          <w:lang w:val="en-IN"/>
+        </w:rPr>
+        <w:t>2.2 Product Functions ............................................................ 5</w:t>
+      </w:r>
+    </w:p>
+    <w:p>
+      <w:pPr>
+        <w:widowControl w:val="0"/>
+        <w:spacing w:before="240" w:after="240"/>
+        <w:rPr>
+          <w:sz w:val="18"/>
+          <w:szCs w:val="18"/>
+          <w:lang w:val="en-IN"/>
+        </w:rPr>
+      </w:pPr>
+      <w:r>
+        <w:rPr>
+          <w:sz w:val="18"/>
+          <w:szCs w:val="18"/>
+          <w:lang w:val="en-IN"/>
+        </w:rPr>
+        <w:t>2.3 User Classes and Characteristics ..................................... 5</w:t>
+      </w:r>
+    </w:p>
+    <w:p>
+      <w:pPr>
+        <w:widowControl w:val="0"/>
+        <w:spacing w:before="240" w:after="240"/>
+        <w:rPr>
+          <w:sz w:val="18"/>
+          <w:szCs w:val="18"/>
+          <w:lang w:val="en-IN"/>
+        </w:rPr>
+      </w:pPr>
+      <w:r>
+        <w:rPr>
+          <w:sz w:val="18"/>
+          <w:szCs w:val="18"/>
+          <w:lang w:val="en-IN"/>
+        </w:rPr>
+        <w:t>2.4 Operating Environment .................................................... 6</w:t>
+      </w:r>
+    </w:p>
+    <w:p>
+      <w:pPr>
+        <w:widowControl w:val="0"/>
+        <w:spacing w:before="240" w:after="240"/>
+        <w:rPr>
+          <w:sz w:val="18"/>
+          <w:szCs w:val="18"/>
+          <w:lang w:val="en-IN"/>
+        </w:rPr>
+      </w:pPr>
+      <w:r>
+        <w:rPr>
+          <w:sz w:val="18"/>
+          <w:szCs w:val="18"/>
+          <w:lang w:val="en-IN"/>
+        </w:rPr>
+        <w:t>2.5 Design and Implementation Constraints ............................ 6</w:t>
+      </w:r>
+    </w:p>
+    <w:p>
+      <w:pPr>
+        <w:widowControl w:val="0"/>
+        <w:spacing w:before="240" w:after="240"/>
+        <w:rPr>
+          <w:sz w:val="18"/>
+          <w:szCs w:val="18"/>
+          <w:lang w:val="en-IN"/>
+        </w:rPr>
+      </w:pPr>
+      <w:r>
+        <w:rPr>
+          <w:sz w:val="18"/>
+          <w:szCs w:val="18"/>
+          <w:lang w:val="en-IN"/>
+        </w:rPr>
+        <w:t>2.6 Assumptions and Dependencies ....................................... 7</w:t>
+      </w:r>
+    </w:p>
+    <w:p>
+      <w:pPr>
+        <w:widowControl w:val="0"/>
+        <w:spacing w:before="240" w:after="240"/>
+        <w:rPr>
+          <w:sz w:val="18"/>
+          <w:szCs w:val="18"/>
+          <w:lang w:val="en-IN"/>
+        </w:rPr>
+      </w:pPr>
+      <w:r>
+        <w:rPr>
+          <w:sz w:val="18"/>
+          <w:szCs w:val="18"/>
+          <w:lang w:val="en-IN"/>
+        </w:rPr>
+        <w:t>3. System Features ..................................................................... 8</w:t>
+      </w:r>
+    </w:p>
+    <w:p>
+      <w:pPr>
+        <w:widowControl w:val="0"/>
+        <w:spacing w:before="240" w:after="240"/>
+        <w:rPr>
+          <w:sz w:val="18"/>
+          <w:szCs w:val="18"/>
+          <w:lang w:val="en-IN"/>
+        </w:rPr>
+      </w:pPr>
+      <w:r>
+        <w:rPr>
+          <w:sz w:val="18"/>
+          <w:szCs w:val="18"/>
+          <w:lang w:val="en-IN"/>
+        </w:rPr>
+        <w:t>3.1 Risk Stratification Module ............................................... 8</w:t>
+      </w:r>
+    </w:p>
+    <w:p>
+      <w:pPr>
+        <w:widowControl w:val="0"/>
+        <w:spacing w:before="240" w:after="240"/>
+        <w:rPr>
+          <w:sz w:val="18"/>
+          <w:szCs w:val="18"/>
+          <w:lang w:val="en-IN"/>
+        </w:rPr>
+      </w:pPr>
+      <w:r>
+        <w:rPr>
+          <w:sz w:val="18"/>
+          <w:szCs w:val="18"/>
+          <w:lang w:val="en-IN"/>
+        </w:rPr>
+        <w:t>3.2 ROI Prediction Module .................................................... 9</w:t>
+      </w:r>
+    </w:p>
+    <w:p>
+      <w:pPr>
+        <w:widowControl w:val="0"/>
+        <w:spacing w:before="240" w:after="240"/>
+        <w:rPr>
+          <w:sz w:val="18"/>
+          <w:szCs w:val="18"/>
+          <w:lang w:val="en-IN"/>
+        </w:rPr>
+      </w:pPr>
+      <w:r>
+        <w:rPr>
+          <w:sz w:val="18"/>
+          <w:szCs w:val="18"/>
+          <w:lang w:val="en-IN"/>
+        </w:rPr>
+        <w:t>3.3 Data Upload &amp; Processing Module ................................... 9</w:t>
+      </w:r>
+    </w:p>
+    <w:p>
+      <w:pPr>
+        <w:widowControl w:val="0"/>
+        <w:spacing w:before="240" w:after="240"/>
+        <w:rPr>
+          <w:sz w:val="18"/>
+          <w:szCs w:val="18"/>
+          <w:lang w:val="en-IN"/>
+        </w:rPr>
+      </w:pPr>
+      <w:r>
+        <w:rPr>
+          <w:sz w:val="18"/>
+          <w:szCs w:val="18"/>
+          <w:lang w:val="en-IN"/>
+        </w:rPr>
+        <w:t>3.4 Visualization Module ...................................................... 10</w:t>
+      </w:r>
+    </w:p>
+    <w:p>
+      <w:pPr>
+        <w:widowControl w:val="0"/>
+        <w:spacing w:before="240" w:after="240"/>
+        <w:rPr>
+          <w:sz w:val="18"/>
+          <w:szCs w:val="18"/>
+          <w:lang w:val="en-IN"/>
+        </w:rPr>
+      </w:pPr>
+      <w:r>
+        <w:rPr>
+          <w:sz w:val="18"/>
+          <w:szCs w:val="18"/>
+          <w:lang w:val="en-IN"/>
+        </w:rPr>
+        <w:t>4. External Interface Requirements .......................................... 11</w:t>
+      </w:r>
+    </w:p>
+    <w:p>
+      <w:pPr>
+        <w:widowControl w:val="0"/>
+        <w:spacing w:before="240" w:after="240"/>
+        <w:rPr>
+          <w:sz w:val="18"/>
+          <w:szCs w:val="18"/>
+          <w:lang w:val="en-IN"/>
+        </w:rPr>
+      </w:pPr>
+      <w:r>
+        <w:rPr>
+          <w:sz w:val="18"/>
+          <w:szCs w:val="18"/>
+          <w:lang w:val="en-IN"/>
+        </w:rPr>
+        <w:t>4.1 User Interfaces ............................................................... 11</w:t>
+      </w:r>
+    </w:p>
+    <w:p>
+      <w:pPr>
+        <w:widowControl w:val="0"/>
+        <w:spacing w:before="240" w:after="240"/>
+        <w:rPr>
+          <w:sz w:val="18"/>
+          <w:szCs w:val="18"/>
+          <w:lang w:val="en-IN"/>
+        </w:rPr>
+      </w:pPr>
+      <w:r>
+        <w:rPr>
+          <w:sz w:val="18"/>
+          <w:szCs w:val="18"/>
+          <w:lang w:val="en-IN"/>
+        </w:rPr>
         <w:lastRenderedPageBreak/>
-        <w:t>Table of Contents</w:t>
+        <w:t>4.2 Hardware Interfaces ....................................................... 11</w:t>
       </w:r>
     </w:p>
     <w:p>
@@ -566,7 +996,7 @@
           <w:szCs w:val="18"/>
           <w:lang w:val="en-IN"/>
         </w:rPr>
-        <w:t>1. Introduction ......................................................................... 1</w:t>
+        <w:t>4.3 Software Interfaces ........................................................ 12</w:t>
       </w:r>
     </w:p>
     <w:p>
@@ -585,7 +1015,7 @@
           <w:szCs w:val="18"/>
           <w:lang w:val="en-IN"/>
         </w:rPr>
-        <w:t>1.1 Purpose ............................................................................ 1</w:t>
+        <w:t>4.4 Communications Interfaces ............................................ 12</w:t>
       </w:r>
     </w:p>
     <w:p>
@@ -604,7 +1034,7 @@
           <w:szCs w:val="18"/>
           <w:lang w:val="en-IN"/>
         </w:rPr>
-        <w:t>1.2 Document Conventions ..................................................... 1</w:t>
+        <w:t>5. Non-Functional Requirements ............................................ 13</w:t>
       </w:r>
     </w:p>
     <w:p>
@@ -623,7 +1053,7 @@
           <w:szCs w:val="18"/>
           <w:lang w:val="en-IN"/>
         </w:rPr>
-        <w:t>1.3 Intended Audience and Reading Suggestions ...................... 2</w:t>
+        <w:t>5.1 Performance .................................................................. 13</w:t>
       </w:r>
     </w:p>
     <w:p>
@@ -642,7 +1072,7 @@
           <w:szCs w:val="18"/>
           <w:lang w:val="en-IN"/>
         </w:rPr>
-        <w:t>1.4 Project Scope .................................................................. 2</w:t>
+        <w:t>5.2 Security ......................................................................... 13</w:t>
       </w:r>
     </w:p>
     <w:p>
@@ -661,7 +1091,7 @@
           <w:szCs w:val="18"/>
           <w:lang w:val="en-IN"/>
         </w:rPr>
-        <w:t>1.5 References ....................................................................... 3</w:t>
+        <w:t>5.3 Reliability &amp; Availability ................................................. 14</w:t>
       </w:r>
     </w:p>
     <w:p>
@@ -680,7 +1110,7 @@
           <w:szCs w:val="18"/>
           <w:lang w:val="en-IN"/>
         </w:rPr>
-        <w:t>2. Overall Description ............................................................... 4</w:t>
+        <w:t>5.4 Maintainability .............................................................. 14</w:t>
       </w:r>
     </w:p>
     <w:p>
@@ -699,7 +1129,7 @@
           <w:szCs w:val="18"/>
           <w:lang w:val="en-IN"/>
         </w:rPr>
-        <w:t>2.1 Product Perspective ........................................................ 4</w:t>
+        <w:t>5.5 Portability ...................................................................... 15</w:t>
       </w:r>
     </w:p>
     <w:p>
@@ -718,7 +1148,7 @@
           <w:szCs w:val="18"/>
           <w:lang w:val="en-IN"/>
         </w:rPr>
-        <w:t>2.2 Product Functions ............................................................ 5</w:t>
+        <w:t>6. Other Requirements ............................................................. 16</w:t>
       </w:r>
     </w:p>
     <w:p>
@@ -728,17 +1158,8 @@
         <w:rPr>
           <w:sz w:val="18"/>
           <w:szCs w:val="18"/>
-          <w:lang w:val="en-IN"/>
-        </w:rPr>
-      </w:pPr>
-      <w:r>
-        <w:rPr>
-          <w:sz w:val="18"/>
-          <w:szCs w:val="18"/>
-          <w:lang w:val="en-IN"/>
-        </w:rPr>
-        <w:t>2.3 User Classes and Characteristics ..................................... 5</w:t>
-      </w:r>
+        </w:rPr>
+      </w:pPr>
     </w:p>
     <w:p>
       <w:pPr>
@@ -747,17 +1168,8 @@
         <w:rPr>
           <w:sz w:val="18"/>
           <w:szCs w:val="18"/>
-          <w:lang w:val="en-IN"/>
-        </w:rPr>
-      </w:pPr>
-      <w:r>
-        <w:rPr>
-          <w:sz w:val="18"/>
-          <w:szCs w:val="18"/>
-          <w:lang w:val="en-IN"/>
-        </w:rPr>
-        <w:t>2.4 Operating Environment .................................................... 6</w:t>
-      </w:r>
+        </w:rPr>
+      </w:pPr>
     </w:p>
     <w:p>
       <w:pPr>
@@ -766,17 +1178,8 @@
         <w:rPr>
           <w:sz w:val="18"/>
           <w:szCs w:val="18"/>
-          <w:lang w:val="en-IN"/>
-        </w:rPr>
-      </w:pPr>
-      <w:r>
-        <w:rPr>
-          <w:sz w:val="18"/>
-          <w:szCs w:val="18"/>
-          <w:lang w:val="en-IN"/>
-        </w:rPr>
-        <w:t>2.5 Design and Implementation Constraints ............................ 6</w:t>
-      </w:r>
+        </w:rPr>
+      </w:pPr>
     </w:p>
     <w:p>
       <w:pPr>
@@ -785,17 +1188,8 @@
         <w:rPr>
           <w:sz w:val="18"/>
           <w:szCs w:val="18"/>
-          <w:lang w:val="en-IN"/>
-        </w:rPr>
-      </w:pPr>
-      <w:r>
-        <w:rPr>
-          <w:sz w:val="18"/>
-          <w:szCs w:val="18"/>
-          <w:lang w:val="en-IN"/>
-        </w:rPr>
-        <w:t>2.6 Assumptions and Dependencies ....................................... 7</w:t>
-      </w:r>
+        </w:rPr>
+      </w:pPr>
     </w:p>
     <w:p>
       <w:pPr>
@@ -804,17 +1198,8 @@
         <w:rPr>
           <w:sz w:val="18"/>
           <w:szCs w:val="18"/>
-          <w:lang w:val="en-IN"/>
-        </w:rPr>
-      </w:pPr>
-      <w:r>
-        <w:rPr>
-          <w:sz w:val="18"/>
-          <w:szCs w:val="18"/>
-          <w:lang w:val="en-IN"/>
-        </w:rPr>
-        <w:t>3. System Features ..................................................................... 8</w:t>
-      </w:r>
+        </w:rPr>
+      </w:pPr>
     </w:p>
     <w:p>
       <w:pPr>
@@ -823,17 +1208,8 @@
         <w:rPr>
           <w:sz w:val="18"/>
           <w:szCs w:val="18"/>
-          <w:lang w:val="en-IN"/>
-        </w:rPr>
-      </w:pPr>
-      <w:r>
-        <w:rPr>
-          <w:sz w:val="18"/>
-          <w:szCs w:val="18"/>
-          <w:lang w:val="en-IN"/>
-        </w:rPr>
-        <w:t>3.1 Risk Stratification Module ............................................... 8</w:t>
-      </w:r>
+        </w:rPr>
+      </w:pPr>
     </w:p>
     <w:p>
       <w:pPr>
@@ -842,17 +1218,8 @@
         <w:rPr>
           <w:sz w:val="18"/>
           <w:szCs w:val="18"/>
-          <w:lang w:val="en-IN"/>
-        </w:rPr>
-      </w:pPr>
-      <w:r>
-        <w:rPr>
-          <w:sz w:val="18"/>
-          <w:szCs w:val="18"/>
-          <w:lang w:val="en-IN"/>
-        </w:rPr>
-        <w:t>3.2 ROI Prediction Module .................................................... 9</w:t>
-      </w:r>
+        </w:rPr>
+      </w:pPr>
     </w:p>
     <w:p>
       <w:pPr>
@@ -861,17 +1228,8 @@
         <w:rPr>
           <w:sz w:val="18"/>
           <w:szCs w:val="18"/>
-          <w:lang w:val="en-IN"/>
-        </w:rPr>
-      </w:pPr>
-      <w:r>
-        <w:rPr>
-          <w:sz w:val="18"/>
-          <w:szCs w:val="18"/>
-          <w:lang w:val="en-IN"/>
-        </w:rPr>
-        <w:t>3.3 Data Upload &amp; Processing Module ................................... 9</w:t>
-      </w:r>
+        </w:rPr>
+      </w:pPr>
     </w:p>
     <w:p>
       <w:pPr>
@@ -880,17 +1238,8 @@
         <w:rPr>
           <w:sz w:val="18"/>
           <w:szCs w:val="18"/>
-          <w:lang w:val="en-IN"/>
-        </w:rPr>
-      </w:pPr>
-      <w:r>
-        <w:rPr>
-          <w:sz w:val="18"/>
-          <w:szCs w:val="18"/>
-          <w:lang w:val="en-IN"/>
-        </w:rPr>
-        <w:t>3.4 Visualization Module ...................................................... 10</w:t>
-      </w:r>
+        </w:rPr>
+      </w:pPr>
     </w:p>
     <w:p>
       <w:pPr>
@@ -899,17 +1248,8 @@
         <w:rPr>
           <w:sz w:val="18"/>
           <w:szCs w:val="18"/>
-          <w:lang w:val="en-IN"/>
-        </w:rPr>
-      </w:pPr>
-      <w:r>
-        <w:rPr>
-          <w:sz w:val="18"/>
-          <w:szCs w:val="18"/>
-          <w:lang w:val="en-IN"/>
-        </w:rPr>
-        <w:t>4. External Interface Requirements .......................................... 11</w:t>
-      </w:r>
+        </w:rPr>
+      </w:pPr>
     </w:p>
     <w:p>
       <w:pPr>
@@ -918,17 +1258,8 @@
         <w:rPr>
           <w:sz w:val="18"/>
           <w:szCs w:val="18"/>
-          <w:lang w:val="en-IN"/>
-        </w:rPr>
-      </w:pPr>
-      <w:r>
-        <w:rPr>
-          <w:sz w:val="18"/>
-          <w:szCs w:val="18"/>
-          <w:lang w:val="en-IN"/>
-        </w:rPr>
-        <w:t>4.1 User Interfaces ............................................................... 11</w:t>
-      </w:r>
+        </w:rPr>
+      </w:pPr>
     </w:p>
     <w:p>
       <w:pPr>
@@ -937,17 +1268,8 @@
         <w:rPr>
           <w:sz w:val="18"/>
           <w:szCs w:val="18"/>
-          <w:lang w:val="en-IN"/>
-        </w:rPr>
-      </w:pPr>
-      <w:r>
-        <w:rPr>
-          <w:sz w:val="18"/>
-          <w:szCs w:val="18"/>
-          <w:lang w:val="en-IN"/>
-        </w:rPr>
-        <w:t>4.2 Hardware Interfaces ....................................................... 11</w:t>
-      </w:r>
+        </w:rPr>
+      </w:pPr>
     </w:p>
     <w:p>
       <w:pPr>
@@ -956,320 +1278,27 @@
         <w:rPr>
           <w:sz w:val="18"/>
           <w:szCs w:val="18"/>
-          <w:lang w:val="en-IN"/>
-        </w:rPr>
-      </w:pPr>
-      <w:r>
-        <w:rPr>
-          <w:sz w:val="18"/>
-          <w:szCs w:val="18"/>
-          <w:lang w:val="en-IN"/>
-        </w:rPr>
-        <w:lastRenderedPageBreak/>
-        <w:t>4.3 Software Interfaces ........................................................ 12</w:t>
-      </w:r>
+        </w:rPr>
+      </w:pPr>
     </w:p>
     <w:p>
       <w:pPr>
         <w:widowControl w:val="0"/>
         <w:spacing w:before="240" w:after="240"/>
         <w:rPr>
-          <w:sz w:val="18"/>
-          <w:szCs w:val="18"/>
-          <w:lang w:val="en-IN"/>
-        </w:rPr>
-      </w:pPr>
-      <w:r>
-        <w:rPr>
-          <w:sz w:val="18"/>
-          <w:szCs w:val="18"/>
-          <w:lang w:val="en-IN"/>
-        </w:rPr>
-        <w:t>4.4 Communications Interfaces ............................................ 12</w:t>
-      </w:r>
-    </w:p>
-    <w:p>
-      <w:pPr>
-        <w:widowControl w:val="0"/>
-        <w:spacing w:before="240" w:after="240"/>
-        <w:rPr>
-          <w:sz w:val="18"/>
-          <w:szCs w:val="18"/>
-          <w:lang w:val="en-IN"/>
-        </w:rPr>
-      </w:pPr>
-      <w:r>
-        <w:rPr>
-          <w:sz w:val="18"/>
-          <w:szCs w:val="18"/>
-          <w:lang w:val="en-IN"/>
-        </w:rPr>
-        <w:t>5. Non-Functional Requirements ............................................ 13</w:t>
-      </w:r>
-    </w:p>
-    <w:p>
-      <w:pPr>
-        <w:widowControl w:val="0"/>
-        <w:spacing w:before="240" w:after="240"/>
-        <w:rPr>
-          <w:sz w:val="18"/>
-          <w:szCs w:val="18"/>
-          <w:lang w:val="en-IN"/>
-        </w:rPr>
-      </w:pPr>
-      <w:r>
-        <w:rPr>
-          <w:sz w:val="18"/>
-          <w:szCs w:val="18"/>
-          <w:lang w:val="en-IN"/>
-        </w:rPr>
-        <w:t>5.1 Performance .................................................................. 13</w:t>
-      </w:r>
-    </w:p>
-    <w:p>
-      <w:pPr>
-        <w:widowControl w:val="0"/>
-        <w:spacing w:before="240" w:after="240"/>
-        <w:rPr>
-          <w:sz w:val="18"/>
-          <w:szCs w:val="18"/>
-          <w:lang w:val="en-IN"/>
-        </w:rPr>
-      </w:pPr>
-      <w:r>
-        <w:rPr>
-          <w:sz w:val="18"/>
-          <w:szCs w:val="18"/>
-          <w:lang w:val="en-IN"/>
-        </w:rPr>
-        <w:t>5.2 Security ......................................................................... 13</w:t>
-      </w:r>
-    </w:p>
-    <w:p>
-      <w:pPr>
-        <w:widowControl w:val="0"/>
-        <w:spacing w:before="240" w:after="240"/>
-        <w:rPr>
-          <w:sz w:val="18"/>
-          <w:szCs w:val="18"/>
-          <w:lang w:val="en-IN"/>
-        </w:rPr>
-      </w:pPr>
-      <w:r>
-        <w:rPr>
-          <w:sz w:val="18"/>
-          <w:szCs w:val="18"/>
-          <w:lang w:val="en-IN"/>
-        </w:rPr>
-        <w:t>5.3 Reliability &amp; Availability ................................................. 14</w:t>
-      </w:r>
-    </w:p>
-    <w:p>
-      <w:pPr>
-        <w:widowControl w:val="0"/>
-        <w:spacing w:before="240" w:after="240"/>
-        <w:rPr>
-          <w:sz w:val="18"/>
-          <w:szCs w:val="18"/>
-          <w:lang w:val="en-IN"/>
-        </w:rPr>
-      </w:pPr>
-      <w:r>
-        <w:rPr>
-          <w:sz w:val="18"/>
-          <w:szCs w:val="18"/>
-          <w:lang w:val="en-IN"/>
-        </w:rPr>
-        <w:t>5.4 Maintainability .............................................................. 14</w:t>
-      </w:r>
-    </w:p>
-    <w:p>
-      <w:pPr>
-        <w:widowControl w:val="0"/>
-        <w:spacing w:before="240" w:after="240"/>
-        <w:rPr>
-          <w:sz w:val="18"/>
-          <w:szCs w:val="18"/>
-          <w:lang w:val="en-IN"/>
-        </w:rPr>
-      </w:pPr>
-      <w:r>
-        <w:rPr>
-          <w:sz w:val="18"/>
-          <w:szCs w:val="18"/>
-          <w:lang w:val="en-IN"/>
-        </w:rPr>
-        <w:t>5.5 Portability ...................................................................... 15</w:t>
-      </w:r>
-    </w:p>
-    <w:p>
-      <w:pPr>
-        <w:widowControl w:val="0"/>
-        <w:spacing w:before="240" w:after="240"/>
-        <w:rPr>
-          <w:sz w:val="18"/>
-          <w:szCs w:val="18"/>
-          <w:lang w:val="en-IN"/>
-        </w:rPr>
-      </w:pPr>
-      <w:r>
-        <w:rPr>
-          <w:sz w:val="18"/>
-          <w:szCs w:val="18"/>
-          <w:lang w:val="en-IN"/>
-        </w:rPr>
-        <w:t>6. Other Requirements ............................................................. 16</w:t>
-      </w:r>
-    </w:p>
-    <w:p>
-      <w:pPr>
-        <w:widowControl w:val="0"/>
-        <w:spacing w:before="240" w:after="240"/>
-        <w:rPr>
-          <w:sz w:val="18"/>
-          <w:szCs w:val="18"/>
-        </w:rPr>
-      </w:pPr>
-    </w:p>
-    <w:p>
-      <w:pPr>
-        <w:widowControl w:val="0"/>
-        <w:spacing w:before="240" w:after="240"/>
-        <w:rPr>
-          <w:sz w:val="18"/>
-          <w:szCs w:val="18"/>
-        </w:rPr>
-      </w:pPr>
-    </w:p>
-    <w:p>
-      <w:pPr>
-        <w:widowControl w:val="0"/>
-        <w:spacing w:before="240" w:after="240"/>
-        <w:rPr>
-          <w:sz w:val="18"/>
-          <w:szCs w:val="18"/>
-        </w:rPr>
-      </w:pPr>
-    </w:p>
-    <w:p>
-      <w:pPr>
-        <w:widowControl w:val="0"/>
-        <w:spacing w:before="240" w:after="240"/>
-        <w:rPr>
-          <w:sz w:val="18"/>
-          <w:szCs w:val="18"/>
-        </w:rPr>
-      </w:pPr>
-    </w:p>
-    <w:p>
-      <w:pPr>
-        <w:widowControl w:val="0"/>
-        <w:spacing w:before="240" w:after="240"/>
-        <w:rPr>
-          <w:sz w:val="18"/>
-          <w:szCs w:val="18"/>
-        </w:rPr>
-      </w:pPr>
-    </w:p>
-    <w:p>
-      <w:pPr>
-        <w:widowControl w:val="0"/>
-        <w:spacing w:before="240" w:after="240"/>
-        <w:rPr>
-          <w:sz w:val="18"/>
-          <w:szCs w:val="18"/>
-        </w:rPr>
-      </w:pPr>
-    </w:p>
-    <w:p>
-      <w:pPr>
-        <w:widowControl w:val="0"/>
-        <w:spacing w:before="240" w:after="240"/>
-        <w:rPr>
-          <w:sz w:val="18"/>
-          <w:szCs w:val="18"/>
-        </w:rPr>
-      </w:pPr>
-    </w:p>
-    <w:p>
-      <w:pPr>
-        <w:widowControl w:val="0"/>
-        <w:spacing w:before="240" w:after="240"/>
-        <w:rPr>
-          <w:sz w:val="18"/>
-          <w:szCs w:val="18"/>
-        </w:rPr>
-      </w:pPr>
-    </w:p>
-    <w:p>
-      <w:pPr>
-        <w:widowControl w:val="0"/>
-        <w:spacing w:before="240" w:after="240"/>
-        <w:rPr>
-          <w:sz w:val="18"/>
-          <w:szCs w:val="18"/>
-        </w:rPr>
-      </w:pPr>
-    </w:p>
-    <w:p>
-      <w:pPr>
-        <w:widowControl w:val="0"/>
-        <w:spacing w:before="240" w:after="240"/>
-        <w:rPr>
-          <w:sz w:val="18"/>
-          <w:szCs w:val="18"/>
-        </w:rPr>
-      </w:pPr>
-    </w:p>
-    <w:p>
-      <w:pPr>
-        <w:widowControl w:val="0"/>
-        <w:spacing w:before="240" w:after="240"/>
-        <w:rPr>
-          <w:sz w:val="18"/>
-          <w:szCs w:val="18"/>
-        </w:rPr>
-      </w:pPr>
-    </w:p>
-    <w:p>
-      <w:pPr>
-        <w:widowControl w:val="0"/>
-        <w:spacing w:before="240" w:after="240"/>
-        <w:rPr>
-          <w:sz w:val="18"/>
-          <w:szCs w:val="18"/>
-        </w:rPr>
-      </w:pPr>
-    </w:p>
-    <w:p>
-      <w:pPr>
-        <w:widowControl w:val="0"/>
-        <w:spacing w:before="240" w:after="240"/>
-        <w:rPr>
-          <w:sz w:val="18"/>
-          <w:szCs w:val="18"/>
-        </w:rPr>
-      </w:pPr>
-    </w:p>
-    <w:p>
-      <w:pPr>
-        <w:widowControl w:val="0"/>
-        <w:spacing w:before="240" w:after="240"/>
-        <w:rPr>
-          <w:rFonts w:ascii="Arial" w:eastAsia="Arial" w:hAnsi="Arial" w:cs="Arial"/>
-          <w:color w:val="000000"/>
-          <w:sz w:val="18"/>
-          <w:szCs w:val="18"/>
-        </w:rPr>
-      </w:pPr>
-      <w:r>
-        <w:rPr>
-          <w:sz w:val="18"/>
-          <w:szCs w:val="18"/>
-        </w:rPr>
-        <w:lastRenderedPageBreak/>
+          <w:rFonts w:ascii="Arial" w:eastAsia="Arial" w:hAnsi="Arial" w:cs="Arial"/>
+          <w:color w:val="000000"/>
+          <w:sz w:val="18"/>
+          <w:szCs w:val="18"/>
+        </w:rPr>
+      </w:pPr>
+      <w:r>
+        <w:rPr>
+          <w:sz w:val="18"/>
+          <w:szCs w:val="18"/>
+        </w:rPr>
         <w:pict w14:anchorId="30AE96BB">
-          <v:rect id="_x0000_i1025" style="width:0;height:1.5pt" o:hralign="center" o:hrstd="t" o:hr="t" fillcolor="#a0a0a0" stroked="f"/>
+          <v:rect id="_x0000_i1026" style="width:0;height:1.5pt" o:hralign="center" o:hrstd="t" o:hr="t" fillcolor="#a0a0a0" stroked="f"/>
         </w:pict>
       </w:r>
     </w:p>
@@ -2050,7 +2079,6 @@
           <w:sz w:val="18"/>
           <w:szCs w:val="18"/>
         </w:rPr>
-        <w:lastRenderedPageBreak/>
         <w:t>1.4 Project Scope</w:t>
       </w:r>
     </w:p>
@@ -2518,7 +2546,7 @@
           <w:szCs w:val="18"/>
         </w:rPr>
         <w:pict w14:anchorId="774181C5">
-          <v:rect id="_x0000_i1040" style="width:0;height:1.5pt" o:hralign="center" o:hrstd="t" o:hr="t" fillcolor="#a0a0a0" stroked="f"/>
+          <v:rect id="_x0000_i1027" style="width:0;height:1.5pt" o:hralign="center" o:hrstd="t" o:hr="t" fillcolor="#a0a0a0" stroked="f"/>
         </w:pict>
       </w:r>
     </w:p>
@@ -2755,6 +2783,7 @@
           <w:sz w:val="18"/>
           <w:szCs w:val="18"/>
         </w:rPr>
+        <w:lastRenderedPageBreak/>
         <w:t>ML Pipeline:</w:t>
       </w:r>
       <w:r>
@@ -3677,7 +3706,17 @@
           <w:sz w:val="18"/>
           <w:szCs w:val="18"/>
         </w:rPr>
-        <w:t>Dependent on REST API communication between frontend and backend.</w:t>
+        <w:t xml:space="preserve">Dependent on REST API communication between frontend and </w:t>
+      </w:r>
+      <w:r>
+        <w:rPr>
+          <w:rFonts w:ascii="Arial" w:eastAsia="Arial" w:hAnsi="Arial" w:cs="Arial"/>
+          <w:color w:val="000000"/>
+          <w:sz w:val="18"/>
+          <w:szCs w:val="18"/>
+        </w:rPr>
+        <w:lastRenderedPageBreak/>
+        <w:t>backend.</w:t>
       </w:r>
       <w:r>
         <w:rPr>
@@ -3706,9 +3745,8 @@
           <w:sz w:val="18"/>
           <w:szCs w:val="18"/>
         </w:rPr>
-        <w:lastRenderedPageBreak/>
         <w:pict w14:anchorId="29ABCC82">
-          <v:rect id="_x0000_i1027" style="width:0;height:1.5pt" o:hralign="center" o:hrstd="t" o:hr="t" fillcolor="#a0a0a0" stroked="f"/>
+          <v:rect id="_x0000_i1028" style="width:0;height:1.5pt" o:hralign="center" o:hrstd="t" o:hr="t" fillcolor="#a0a0a0" stroked="f"/>
         </w:pict>
       </w:r>
     </w:p>
@@ -4414,7 +4452,7 @@
           <w:szCs w:val="18"/>
         </w:rPr>
         <w:pict w14:anchorId="295CEBBD">
-          <v:rect id="_x0000_i1055" style="width:0;height:1.5pt" o:hralign="center" o:hrstd="t" o:hr="t" fillcolor="#a0a0a0" stroked="f"/>
+          <v:rect id="_x0000_i1029" style="width:0;height:1.5pt" o:hralign="center" o:hrstd="t" o:hr="t" fillcolor="#a0a0a0" stroked="f"/>
         </w:pict>
       </w:r>
     </w:p>
@@ -4609,7 +4647,6 @@
           <w:sz w:val="18"/>
           <w:szCs w:val="18"/>
         </w:rPr>
-        <w:lastRenderedPageBreak/>
         <w:t>4.2 Hardware Interfaces</w:t>
       </w:r>
     </w:p>
@@ -4943,7 +4980,7 @@
           <w:szCs w:val="18"/>
         </w:rPr>
         <w:pict w14:anchorId="385E6CCD">
-          <v:rect id="_x0000_i1051" style="width:0;height:1.5pt" o:hralign="center" o:hrstd="t" o:hr="t" fillcolor="#a0a0a0" stroked="f"/>
+          <v:rect id="_x0000_i1030" style="width:0;height:1.5pt" o:hralign="center" o:hrstd="t" o:hr="t" fillcolor="#a0a0a0" stroked="f"/>
         </w:pict>
       </w:r>
     </w:p>
@@ -5448,7 +5485,6 @@
           <w:sz w:val="18"/>
           <w:szCs w:val="18"/>
         </w:rPr>
-        <w:lastRenderedPageBreak/>
         <w:t>5.5 Portability</w:t>
       </w:r>
     </w:p>
@@ -5530,7 +5566,7 @@
           <w:szCs w:val="18"/>
         </w:rPr>
         <w:pict w14:anchorId="55E6C859">
-          <v:rect id="_x0000_i1030" style="width:0;height:1.5pt" o:hralign="center" o:hrstd="t" o:hr="t" fillcolor="#a0a0a0" stroked="f"/>
+          <v:rect id="_x0000_i1031" style="width:0;height:1.5pt" o:hralign="center" o:hrstd="t" o:hr="t" fillcolor="#a0a0a0" stroked="f"/>
         </w:pict>
       </w:r>
     </w:p>
@@ -6007,7 +6043,17 @@
           <w:sz w:val="18"/>
           <w:szCs w:val="18"/>
         </w:rPr>
-        <w:t xml:space="preserve"> It serves as a valuable academic resource, offering profound insights into the practical application and exploration of advanced predictive analytics within the dynamic landscape of healthcare.</w:t>
+        <w:t xml:space="preserve"> It serves as a valuable academic resource, offering profound insights into the practical application and exploration of advanced predictive analytics within the dynamic </w:t>
+      </w:r>
+      <w:r>
+        <w:rPr>
+          <w:rFonts w:ascii="Arial" w:eastAsia="Arial" w:hAnsi="Arial" w:cs="Arial"/>
+          <w:color w:val="000000"/>
+          <w:sz w:val="18"/>
+          <w:szCs w:val="18"/>
+        </w:rPr>
+        <w:lastRenderedPageBreak/>
+        <w:t>landscape of healthcare.</w:t>
       </w:r>
     </w:p>
     <w:p>
@@ -6034,7 +6080,6 @@
           <w:sz w:val="18"/>
           <w:szCs w:val="18"/>
         </w:rPr>
-        <w:lastRenderedPageBreak/>
         <w:t>1.2 Document Conventions</w:t>
       </w:r>
     </w:p>
@@ -6666,7 +6711,17 @@
           <w:sz w:val="18"/>
           <w:szCs w:val="18"/>
         </w:rPr>
-        <w:t xml:space="preserve"> (for understanding what the system will achieve), </w:t>
+        <w:t xml:space="preserve"> (for understanding what the </w:t>
+      </w:r>
+      <w:r>
+        <w:rPr>
+          <w:rFonts w:ascii="Arial" w:eastAsia="Arial" w:hAnsi="Arial" w:cs="Arial"/>
+          <w:color w:val="000000"/>
+          <w:sz w:val="18"/>
+          <w:szCs w:val="18"/>
+        </w:rPr>
+        <w:lastRenderedPageBreak/>
+        <w:t xml:space="preserve">system will achieve), </w:t>
       </w:r>
       <w:r>
         <w:rPr>
@@ -6704,17 +6759,7 @@
           <w:sz w:val="18"/>
           <w:szCs w:val="18"/>
         </w:rPr>
-        <w:t xml:space="preserve"> (for insights into data presentation and decision </w:t>
-      </w:r>
-      <w:r>
-        <w:rPr>
-          <w:rFonts w:ascii="Arial" w:eastAsia="Arial" w:hAnsi="Arial" w:cs="Arial"/>
-          <w:color w:val="000000"/>
-          <w:sz w:val="18"/>
-          <w:szCs w:val="18"/>
-        </w:rPr>
-        <w:lastRenderedPageBreak/>
-        <w:t>support).</w:t>
+        <w:t xml:space="preserve"> (for insights into data presentation and decision support).</w:t>
       </w:r>
     </w:p>
     <w:p>
@@ -7326,6 +7371,7 @@
           <w:sz w:val="18"/>
           <w:szCs w:val="18"/>
         </w:rPr>
+        <w:lastRenderedPageBreak/>
         <w:t>Present Results in a Web Interface:</w:t>
       </w:r>
       <w:r>
@@ -7335,17 +7381,7 @@
           <w:sz w:val="18"/>
           <w:szCs w:val="18"/>
         </w:rPr>
-        <w:t xml:space="preserve"> All analytical outcomes and predictions will be intuitively presented within a user-friendly web </w:t>
-      </w:r>
-      <w:r>
-        <w:rPr>
-          <w:rFonts w:ascii="Arial" w:eastAsia="Arial" w:hAnsi="Arial" w:cs="Arial"/>
-          <w:color w:val="000000"/>
-          <w:sz w:val="18"/>
-          <w:szCs w:val="18"/>
-        </w:rPr>
-        <w:lastRenderedPageBreak/>
-        <w:t>interface, utilizing interactive elements such as detailed tables, informative charts (e.g., bar charts for cost comparisons, pie charts for risk distribution), and concise summary cards (e.g., total potential savings, highest risk categories).</w:t>
+        <w:t xml:space="preserve"> All analytical outcomes and predictions will be intuitively presented within a user-friendly web interface, utilizing interactive elements such as detailed tables, informative charts (e.g., bar charts for cost comparisons, pie charts for risk distribution), and concise summary cards (e.g., total potential savings, highest risk categories).</w:t>
       </w:r>
     </w:p>
     <w:p>
@@ -7721,6 +7757,7 @@
           <w:sz w:val="18"/>
           <w:szCs w:val="18"/>
         </w:rPr>
+        <w:lastRenderedPageBreak/>
         <w:t>XGBoost</w:t>
       </w:r>
       <w:proofErr w:type="spellEnd"/>
@@ -7761,17 +7798,7 @@
           <w:sz w:val="18"/>
           <w:szCs w:val="18"/>
         </w:rPr>
-        <w:t xml:space="preserve"> library, guiding its efficient and effective application within </w:t>
-      </w:r>
-      <w:r>
-        <w:rPr>
-          <w:rFonts w:ascii="Arial" w:eastAsia="Arial" w:hAnsi="Arial" w:cs="Arial"/>
-          <w:color w:val="000000"/>
-          <w:sz w:val="18"/>
-          <w:szCs w:val="18"/>
-        </w:rPr>
-        <w:lastRenderedPageBreak/>
-        <w:t>the predictive models.</w:t>
+        <w:t xml:space="preserve"> library, guiding its efficient and effective application within the predictive models.</w:t>
       </w:r>
     </w:p>
     <w:p>
@@ -8284,6 +8311,7 @@
           <w:sz w:val="18"/>
           <w:szCs w:val="18"/>
         </w:rPr>
+        <w:lastRenderedPageBreak/>
         <w:t>The platform provides a comprehensive suite of functions designed to facilitate seamless data analysis and insightful decision-making:</w:t>
       </w:r>
     </w:p>
@@ -8317,7 +8345,6 @@
           <w:sz w:val="18"/>
           <w:szCs w:val="18"/>
         </w:rPr>
-        <w:lastRenderedPageBreak/>
         <w:t>Upload CSV File Containing Patient Data:</w:t>
       </w:r>
       <w:r>
@@ -8475,7 +8502,7 @@
 <w:numbering xmlns:wpc="http://schemas.microsoft.com/office/word/2010/wordprocessingCanvas" xmlns:cx="http://schemas.microsoft.com/office/drawing/2014/chartex" xmlns:cx1="http://schemas.microsoft.com/office/drawing/2015/9/8/chartex" xmlns:cx2="http://schemas.microsoft.com/office/drawing/2015/10/21/chartex" xmlns:cx3="http://schemas.microsoft.com/office/drawing/2016/5/9/chartex" xmlns:cx4="http://schemas.microsoft.com/office/drawing/2016/5/10/chartex" xmlns:cx5="http://schemas.microsoft.com/office/drawing/2016/5/11/chartex" xmlns:cx6="http://schemas.microsoft.com/office/drawing/2016/5/12/chartex" xmlns:cx7="http://schemas.microsoft.com/office/drawing/2016/5/13/chartex" xmlns:cx8="http://schemas.microsoft.com/office/drawing/2016/5/14/chartex" xmlns:mc="http://schemas.openxmlformats.org/markup-compatibility/2006" xmlns:aink="http://schemas.microsoft.com/office/drawing/2016/ink" xmlns:am3d="http://schemas.microsoft.com/office/drawing/2017/model3d" xmlns:o="urn:schemas-microsoft-com:office:office" xmlns:oel="http://schemas.microsoft.com/office/2019/extlst" xmlns:r="http://schemas.openxmlformats.org/officeDocument/2006/relationships" xmlns:m="http://schemas.openxmlformats.org/officeDocument/2006/math" xmlns:v="urn:schemas-microsoft-com:vml" xmlns:wp14="http://schemas.microsoft.com/office/word/2010/wordprocessingDrawing" xmlns:wp="http://schemas.openxmlformats.org/drawingml/2006/wordprocessingDrawing" xmlns:w10="urn:schemas-microsoft-com:office:word" xmlns:w="http://schemas.openxmlformats.org/wordprocessingml/2006/main" xmlns:w14="http://schemas.microsoft.com/office/word/2010/wordml" xmlns:w15="http://schemas.microsoft.com/office/word/2012/wordml" xmlns:w16cex="http://schemas.microsoft.com/office/word/2018/wordml/cex" xmlns:w16cid="http://schemas.microsoft.com/office/word/2016/wordml/cid" xmlns:w16="http://schemas.microsoft.com/office/word/2018/wordml" xmlns:w16du="http://schemas.microsoft.com/office/word/2023/wordml/word16du" xmlns:w16sdtdh="http://schemas.microsoft.com/office/word/2020/wordml/sdtdatahash" xmlns:w16sdtfl="http://schemas.microsoft.com/office/word/2024/wordml/sdtformatlock" xmlns:w16se="http://schemas.microsoft.com/office/word/2015/wordml/symex" xmlns:wpg="http://schemas.microsoft.com/office/word/2010/wordprocessingGroup" xmlns:wpi="http://schemas.microsoft.com/office/word/2010/wordprocessingInk" xmlns:wne="http://schemas.microsoft.com/office/word/2006/wordml" xmlns:wps="http://schemas.microsoft.com/office/word/2010/wordprocessingShape" mc:Ignorable="w14 w15 w16se w16cid w16 w16cex w16sdtdh w16sdtfl w16du wp14">
   <w:numPicBullet w:numPicBulletId="0">
     <w:pict>
-      <v:rect id="_x0000_i1054" style="width:0;height:1.5pt" o:hralign="center" o:bullet="t" o:hrstd="t" o:hr="t" fillcolor="#a0a0a0" stroked="f"/>
+      <v:rect id="_x0000_i1033" style="width:0;height:1.5pt" o:hralign="center" o:bullet="t" o:hrstd="t" o:hr="t" fillcolor="#a0a0a0" stroked="f"/>
     </w:pict>
   </w:numPicBullet>
   <w:abstractNum w:abstractNumId="0" w15:restartNumberingAfterBreak="0">

</xml_diff>